<commit_message>
New translations v2_content_video_scripts_pt2.docx (Swati)
</commit_message>
<xml_diff>
--- a/translations/parent_text_v2/ss/ss_v2_content_video_scripts_pt2.docx
+++ b/translations/parent_text_v2/ss/ss_v2_content_video_scripts_pt2.docx
@@ -1089,70 +1089,70 @@
               <w:pStyle w:val="P68B1DB1-Normal1"/>
             </w:pPr>
             <w:r>
-              <w:t xml:space="preserve">Welcome back to ParentText. </w:t>
-            </w:r>
-          </w:p>
-          <w:p>
-            <w:pPr>
-              <w:widowControl w:val="0"/>
-              <w:spacing w:line="240" w:lineRule="auto"/>
-            </w:pPr>
-            <w:r>
-              <w:t xml:space="preserve">Here is what you need to know about your teen’s developing mind and how to support your teen as they are developing into adults. </w:t>
-            </w:r>
-          </w:p>
-          <w:p>
-            <w:pPr>
-              <w:widowControl w:val="0"/>
-              <w:spacing w:line="240" w:lineRule="auto"/>
-            </w:pPr>
-          </w:p>
-          <w:p>
-            <w:pPr>
-              <w:widowControl w:val="0"/>
-              <w:spacing w:line="240" w:lineRule="auto"/>
-            </w:pPr>
-            <w:r>
-              <w:t xml:space="preserve">The developing mind</w:t>
-            </w:r>
-          </w:p>
-          <w:p>
-            <w:pPr>
-              <w:widowControl w:val="0"/>
-              <w:spacing w:line="240" w:lineRule="auto"/>
-            </w:pPr>
-            <w:r>
-              <w:t xml:space="preserve">Becoming more independent</w:t>
-            </w:r>
-          </w:p>
-          <w:p>
-            <w:pPr>
-              <w:widowControl w:val="0"/>
-              <w:spacing w:line="240" w:lineRule="auto"/>
-            </w:pPr>
-            <w:r>
-              <w:t xml:space="preserve">And supporting your teen</w:t>
-            </w:r>
-          </w:p>
-        </w:tc>
-        <w:tc>
-          <w:tcPr>
-            <w:shd w:fill="auto" w:val="clear"/>
-            <w:tcMar>
-              <w:top w:w="100.0" w:type="dxa"/>
-              <w:left w:w="100.0" w:type="dxa"/>
-              <w:bottom w:w="100.0" w:type="dxa"/>
-              <w:right w:w="100.0" w:type="dxa"/>
-            </w:tcMar>
-            <w:vAlign w:val="top"/>
-          </w:tcPr>
-          <w:p>
-            <w:pPr>
-              <w:widowControl w:val="0"/>
-              <w:spacing w:line="240" w:lineRule="auto"/>
-            </w:pPr>
-            <w:r>
-              <w:t xml:space="preserve">Mental Changes in the Teen Years</w:t>
+              <w:t xml:space="preserve">Siyakwemukela futsi ku-ParentText. </w:t>
+            </w:r>
+          </w:p>
+          <w:p>
+            <w:pPr>
+              <w:widowControl w:val="0"/>
+              <w:spacing w:line="240" w:lineRule="auto"/>
+            </w:pPr>
+            <w:r>
+              <w:t xml:space="preserve">Nati tintfo lokudzingeka utati mayelana nekutfutfuka kwengcondvo yemntfwana wakho loseminyakeni yekutfomba nekutsi ungamsekela njani njengobe asakhula kutsi abe muntfu lomdzala. </w:t>
+            </w:r>
+          </w:p>
+          <w:p>
+            <w:pPr>
+              <w:widowControl w:val="0"/>
+              <w:spacing w:line="240" w:lineRule="auto"/>
+            </w:pPr>
+          </w:p>
+          <w:p>
+            <w:pPr>
+              <w:widowControl w:val="0"/>
+              <w:spacing w:line="240" w:lineRule="auto"/>
+            </w:pPr>
+            <w:r>
+              <w:t xml:space="preserve">Ingcondvo lekhulako</w:t>
+            </w:r>
+          </w:p>
+          <w:p>
+            <w:pPr>
+              <w:widowControl w:val="0"/>
+              <w:spacing w:line="240" w:lineRule="auto"/>
+            </w:pPr>
+            <w:r>
+              <w:t xml:space="preserve">Ukuba umuntfu lokhona kutimela</w:t>
+            </w:r>
+          </w:p>
+          <w:p>
+            <w:pPr>
+              <w:widowControl w:val="0"/>
+              <w:spacing w:line="240" w:lineRule="auto"/>
+            </w:pPr>
+            <w:r>
+              <w:t xml:space="preserve">Kusekela umntfwana wakho</w:t>
+            </w:r>
+          </w:p>
+        </w:tc>
+        <w:tc>
+          <w:tcPr>
+            <w:shd w:fill="auto" w:val="clear"/>
+            <w:tcMar>
+              <w:top w:w="100.0" w:type="dxa"/>
+              <w:left w:w="100.0" w:type="dxa"/>
+              <w:bottom w:w="100.0" w:type="dxa"/>
+              <w:right w:w="100.0" w:type="dxa"/>
+            </w:tcMar>
+            <w:vAlign w:val="top"/>
+          </w:tcPr>
+          <w:p>
+            <w:pPr>
+              <w:widowControl w:val="0"/>
+              <w:spacing w:line="240" w:lineRule="auto"/>
+            </w:pPr>
+            <w:r>
+              <w:t xml:space="preserve">Kushintja Kwengcondvo Eminyakeni Yekutfomba</w:t>
             </w:r>
           </w:p>
           <w:p>
@@ -1172,7 +1172,7 @@
               <w:ind w:left="720" w:hanging="360"/>
             </w:pPr>
             <w:r>
-              <w:t xml:space="preserve">The Developing Mind</w:t>
+              <w:t xml:space="preserve">Ingcondvo lekhulako</w:t>
             </w:r>
           </w:p>
           <w:p>
@@ -1186,7 +1186,7 @@
               <w:ind w:left="720" w:hanging="360"/>
             </w:pPr>
             <w:r>
-              <w:t xml:space="preserve">Becoming more independent</w:t>
+              <w:t xml:space="preserve">Ukuba umuntfu lokhona kutimela</w:t>
             </w:r>
           </w:p>
           <w:p>
@@ -1200,7 +1200,7 @@
               <w:ind w:left="720" w:hanging="360"/>
             </w:pPr>
             <w:r>
-              <w:t xml:space="preserve">How to support your teen</w:t>
+              <w:t xml:space="preserve">Indlela yekweseka umntfwana wakho loseminyakeni yekutfomba</w:t>
             </w:r>
           </w:p>
         </w:tc>
@@ -1264,7 +1264,7 @@
               <w:t xml:space="preserve">Your teen’s brain hasn’t changed this fast since they were a baby. It is normal for teens to behave in risky ways as they push the limits of what is possible and allowed, especially if it is pleasurable or fun. This is normal behaviour. </w:t>
               <w:br w:type="textWrapping"/>
               <w:br w:type="textWrapping"/>
-              <w:t xml:space="preserve">Remember: Teens don’t always have the ability to always think ahead about how their behaviours might impact themselves or other people.</w:t>
+              <w:t xml:space="preserve">Khumbula: Bantfwana labaseminyakeni yekutfomba abakwati kucabanga kusenesikhatsi kutsi tento tabo tingabatsintsa njani bona nobe labanye bantfu. </w:t>
             </w:r>
             <w:r>
               <w:rPr>
@@ -1292,10 +1292,10 @@
                 <w:sz w:val="20"/>
                 <w:szCs w:val="20"/>
               </w:rPr>
-              <w:t xml:space="preserve">[2] Teens </w:t>
-            </w:r>
-            <w:r>
-              <w:t xml:space="preserve">are on their way to becoming adults and becoming more independent.  They are becoming better at sharing their ideas and are thinking more about long term goals and their future. </w:t>
+              <w:t xml:space="preserve"> [2] Bantfwana </w:t>
+            </w:r>
+            <w:r>
+              <w:t xml:space="preserve"> labaseminyakeni yekutfomba basendleleni leya ekubeni bantfu labadzala futsi batiphatsele bona.  Bacala kukwati kucoca nalabanye ngemibono yabo futsi bacabanga kakhulu ngemigomo yabo yesikhatsi lesitako kanye nelikusasa labo. </w:t>
             </w:r>
           </w:p>
           <w:p>
@@ -1318,64 +1318,64 @@
                 <w:sz w:val="20"/>
                 <w:szCs w:val="20"/>
               </w:rPr>
-              <w:t xml:space="preserve">Being playful while learning will also improve </w:t>
+              <w:t xml:space="preserve"> Kudlala nawufundza kutawuphindze </w:t>
             </w:r>
             <w:r>
               <w:rPr>
                 <w:rFonts w:ascii="Calibri" w:hAnsi="Calibri" w:cs="Calibri" w:eastAsia="Calibri"/>
               </w:rPr>
-              <w:t xml:space="preserve">your teen’s physical and mental health AND their ability to learn and remember important facts!</w:t>
-            </w:r>
-          </w:p>
-        </w:tc>
-        <w:tc>
-          <w:tcPr>
-            <w:shd w:fill="auto" w:val="clear"/>
-            <w:tcMar>
-              <w:top w:w="100.0" w:type="dxa"/>
-              <w:left w:w="100.0" w:type="dxa"/>
-              <w:bottom w:w="100.0" w:type="dxa"/>
-              <w:right w:w="100.0" w:type="dxa"/>
-            </w:tcMar>
-            <w:vAlign w:val="top"/>
-          </w:tcPr>
-          <w:p>
-            <w:pPr>
-              <w:widowControl w:val="0"/>
-              <w:spacing w:line="240" w:lineRule="auto"/>
-            </w:pPr>
-            <w:r>
-              <w:t xml:space="preserve">The developing mind</w:t>
-            </w:r>
-          </w:p>
-          <w:p>
-            <w:pPr>
-              <w:widowControl w:val="0"/>
-              <w:spacing w:line="240" w:lineRule="auto"/>
-            </w:pPr>
-          </w:p>
-          <w:p>
-            <w:pPr>
-              <w:widowControl w:val="0"/>
-              <w:spacing w:line="240" w:lineRule="auto"/>
-            </w:pPr>
-            <w:r>
-              <w:t xml:space="preserve">Becoming more independent</w:t>
-            </w:r>
-          </w:p>
-          <w:p>
-            <w:pPr>
-              <w:widowControl w:val="0"/>
-              <w:spacing w:line="240" w:lineRule="auto"/>
-            </w:pPr>
-          </w:p>
-          <w:p>
-            <w:pPr>
-              <w:widowControl w:val="0"/>
-              <w:spacing w:line="240" w:lineRule="auto"/>
-            </w:pPr>
-            <w:r>
-              <w:t xml:space="preserve">How to support your teen</w:t>
+              <w:t xml:space="preserve">kutfutfukise imphilo yemntfwana wakho kanye nengcondvo FUTSI nekukwati kwakhe kufundza nekukhumbula tintfo letibalulekile!</w:t>
+            </w:r>
+          </w:p>
+        </w:tc>
+        <w:tc>
+          <w:tcPr>
+            <w:shd w:fill="auto" w:val="clear"/>
+            <w:tcMar>
+              <w:top w:w="100.0" w:type="dxa"/>
+              <w:left w:w="100.0" w:type="dxa"/>
+              <w:bottom w:w="100.0" w:type="dxa"/>
+              <w:right w:w="100.0" w:type="dxa"/>
+            </w:tcMar>
+            <w:vAlign w:val="top"/>
+          </w:tcPr>
+          <w:p>
+            <w:pPr>
+              <w:widowControl w:val="0"/>
+              <w:spacing w:line="240" w:lineRule="auto"/>
+            </w:pPr>
+            <w:r>
+              <w:t xml:space="preserve">Ingcondvo lekhulako</w:t>
+            </w:r>
+          </w:p>
+          <w:p>
+            <w:pPr>
+              <w:widowControl w:val="0"/>
+              <w:spacing w:line="240" w:lineRule="auto"/>
+            </w:pPr>
+          </w:p>
+          <w:p>
+            <w:pPr>
+              <w:widowControl w:val="0"/>
+              <w:spacing w:line="240" w:lineRule="auto"/>
+            </w:pPr>
+            <w:r>
+              <w:t xml:space="preserve">Ukuba umuntfu lokhona kutimela</w:t>
+            </w:r>
+          </w:p>
+          <w:p>
+            <w:pPr>
+              <w:widowControl w:val="0"/>
+              <w:spacing w:line="240" w:lineRule="auto"/>
+            </w:pPr>
+          </w:p>
+          <w:p>
+            <w:pPr>
+              <w:widowControl w:val="0"/>
+              <w:spacing w:line="240" w:lineRule="auto"/>
+            </w:pPr>
+            <w:r>
+              <w:t xml:space="preserve">Indlela yekweseka umntfwana wakho loseminyakeni yekutfomba</w:t>
             </w:r>
           </w:p>
           <w:p>
@@ -1443,40 +1443,40 @@
                 <w:sz w:val="20"/>
                 <w:szCs w:val="20"/>
               </w:rPr>
-              <w:t xml:space="preserve">Your home activity is to </w:t>
-            </w:r>
-            <w:r>
-              <w:t xml:space="preserve">use 1-on-1 time to allow your teen to choose anything they would like to talk about. Listen to their experiences and avoid judgement. Notice how you feel and notice their feelings too. Thank your teen for sharing with you. Ungakwenta yini loko namuhla? </w:t>
-            </w:r>
-          </w:p>
-          <w:p>
-            <w:pPr>
-              <w:spacing w:line="240" w:lineRule="auto"/>
-              <w:rPr>
-                <w:sz w:val="20"/>
-                <w:szCs w:val="20"/>
-              </w:rPr>
-            </w:pPr>
-          </w:p>
-        </w:tc>
-        <w:tc>
-          <w:tcPr>
-            <w:shd w:fill="auto" w:val="clear"/>
-            <w:tcMar>
-              <w:top w:w="100.0" w:type="dxa"/>
-              <w:left w:w="100.0" w:type="dxa"/>
-              <w:bottom w:w="100.0" w:type="dxa"/>
-              <w:right w:w="100.0" w:type="dxa"/>
-            </w:tcMar>
-            <w:vAlign w:val="top"/>
-          </w:tcPr>
-          <w:p>
-            <w:pPr>
-              <w:widowControl w:val="0"/>
-              <w:spacing w:line="240" w:lineRule="auto"/>
-            </w:pPr>
-            <w:r>
-              <w:t xml:space="preserve">Home Activity: Talk with your teen about a topic of their choice.</w:t>
+              <w:t xml:space="preserve"> Umsebenti wakho wasekhaya kutsi </w:t>
+            </w:r>
+            <w:r>
+              <w:t xml:space="preserve"> usebentise sikhatsi sekuba nemtfwanakho kute umvumele akhetse nobe ngabe yini lafuna kukhuluma ngayo. Lalela lokuhlangenwe nako kwabo futsi ugweme kwehlulela. Naka indlela lotiva ngayo futsi unake nendlela nabo labativa ngayo. Mbonge umntfwana wakho ngekutsi akucocele ngako. Ungakwenta yini loko lamuhla. Ungakwenta yini loko namuhla? </w:t>
+            </w:r>
+          </w:p>
+          <w:p>
+            <w:pPr>
+              <w:spacing w:line="240" w:lineRule="auto"/>
+              <w:rPr>
+                <w:sz w:val="20"/>
+                <w:szCs w:val="20"/>
+              </w:rPr>
+            </w:pPr>
+          </w:p>
+        </w:tc>
+        <w:tc>
+          <w:tcPr>
+            <w:shd w:fill="auto" w:val="clear"/>
+            <w:tcMar>
+              <w:top w:w="100.0" w:type="dxa"/>
+              <w:left w:w="100.0" w:type="dxa"/>
+              <w:bottom w:w="100.0" w:type="dxa"/>
+              <w:right w:w="100.0" w:type="dxa"/>
+            </w:tcMar>
+            <w:vAlign w:val="top"/>
+          </w:tcPr>
+          <w:p>
+            <w:pPr>
+              <w:widowControl w:val="0"/>
+              <w:spacing w:line="240" w:lineRule="auto"/>
+            </w:pPr>
+            <w:r>
+              <w:t xml:space="preserve">Umsebenti Wasekhaya: Khuluma nemntfwanakho ngesihloko lasikhetsile.</w:t>
             </w:r>
           </w:p>
         </w:tc>
@@ -1649,23 +1649,23 @@
                 <w:sz w:val="20"/>
                 <w:szCs w:val="20"/>
               </w:rPr>
-              <w:t xml:space="preserve">Welcome bac</w:t>
-            </w:r>
-            <w:r>
-              <w:t xml:space="preserve">k to ParentText! Here's what you should know about discussing your teen’s social life:</w:t>
-            </w:r>
-          </w:p>
-          <w:p>
-            <w:pPr>
-              <w:spacing w:line="240" w:lineRule="auto"/>
-            </w:pPr>
-          </w:p>
-          <w:p>
-            <w:pPr>
-              <w:spacing w:line="240" w:lineRule="auto"/>
-            </w:pPr>
-            <w:r>
-              <w:t>UNDERSTAND</w:t>
+              <w:t xml:space="preserve">Siyakwemukela </w:t>
+            </w:r>
+            <w:r>
+              <w:t xml:space="preserve">ku-ParentText! Naku lokufanele ukwati ngekucoca ngemphilo yemntfwana wakho loseminyakeni yekutfomba:</w:t>
+            </w:r>
+          </w:p>
+          <w:p>
+            <w:pPr>
+              <w:spacing w:line="240" w:lineRule="auto"/>
+            </w:pPr>
+          </w:p>
+          <w:p>
+            <w:pPr>
+              <w:spacing w:line="240" w:lineRule="auto"/>
+            </w:pPr>
+            <w:r>
+              <w:t>KUVISISA</w:t>
             </w:r>
           </w:p>
           <w:p>
@@ -1681,7 +1681,7 @@
               <w:spacing w:line="240" w:lineRule="auto"/>
             </w:pPr>
             <w:r>
-              <w:t>ACCEPT</w:t>
+              <w:t>YEMUKELA</w:t>
             </w:r>
           </w:p>
           <w:p>
@@ -1697,20 +1697,20 @@
               <w:spacing w:line="240" w:lineRule="auto"/>
             </w:pPr>
             <w:r>
-              <w:t xml:space="preserve">And SHARE THE FACTS</w:t>
-            </w:r>
-          </w:p>
-          <w:p>
-            <w:pPr>
-              <w:spacing w:line="240" w:lineRule="auto"/>
-            </w:pPr>
-          </w:p>
-          <w:p>
-            <w:pPr>
-              <w:spacing w:line="240" w:lineRule="auto"/>
-            </w:pPr>
-            <w:r>
-              <w:t xml:space="preserve">Let’s get started.</w:t>
+              <w:t xml:space="preserve">Futsi KUKHULUMA NGETINTFO LETICINISO</w:t>
+            </w:r>
+          </w:p>
+          <w:p>
+            <w:pPr>
+              <w:spacing w:line="240" w:lineRule="auto"/>
+            </w:pPr>
+          </w:p>
+          <w:p>
+            <w:pPr>
+              <w:spacing w:line="240" w:lineRule="auto"/>
+            </w:pPr>
+            <w:r>
+              <w:t>Asicale.</w:t>
             </w:r>
           </w:p>
         </w:tc>
@@ -1732,7 +1732,7 @@
               <w:ind w:left="0" w:firstLine="0"/>
             </w:pPr>
             <w:r>
-              <w:t xml:space="preserve">Social Changes in the Teen Years</w:t>
+              <w:t xml:space="preserve">Kushintja Kwetenhlalo Eminyakeni Yekutfomba</w:t>
             </w:r>
           </w:p>
           <w:p>
@@ -1749,7 +1749,7 @@
               <w:ind w:left="0" w:firstLine="0"/>
             </w:pPr>
             <w:r>
-              <w:t xml:space="preserve">1. UNDERSTAND</w:t>
+              <w:t xml:space="preserve">1. KUVISISA</w:t>
             </w:r>
           </w:p>
           <w:p>
@@ -1759,7 +1759,7 @@
               <w:ind w:left="0" w:firstLine="0"/>
             </w:pPr>
             <w:r>
-              <w:t xml:space="preserve">2. ACCEPT</w:t>
+              <w:t xml:space="preserve">2. YEMUKELA</w:t>
             </w:r>
           </w:p>
           <w:p>
@@ -1769,7 +1769,7 @@
               <w:ind w:left="0" w:firstLine="0"/>
             </w:pPr>
             <w:r>
-              <w:t xml:space="preserve">3. SHARE THE FACTS</w:t>
+              <w:t xml:space="preserve">3. KUKHULUMA NGETINTFO LETICINISO</w:t>
             </w:r>
           </w:p>
         </w:tc>
@@ -1823,10 +1823,10 @@
                 <w:sz w:val="20"/>
                 <w:szCs w:val="20"/>
               </w:rPr>
-              <w:t xml:space="preserve">[1] First, </w:t>
-            </w:r>
-            <w:r>
-              <w:t xml:space="preserve">understand the social lives of teens. </w:t>
+              <w:t xml:space="preserve">[1] Kwekucala, </w:t>
+            </w:r>
+            <w:r>
+              <w:t xml:space="preserve"> kufanele ucondze indlela bantfu labaseminyakeni yekutfomba labaphila ngayo. </w:t>
             </w:r>
           </w:p>
           <w:p>
@@ -1838,7 +1838,7 @@
               </w:rPr>
             </w:pPr>
             <w:r>
-              <w:t xml:space="preserve">It is important to your teen to have friends. This  helps them learn how to be a good friend and understand other people's feelings. It is also a big part of growing up and becoming an adult.</w:t>
+              <w:t xml:space="preserve">Kubalulekile kutsi umntfwana wakho loseminyakeni yekutfomba abe nebangani. Loku kuyabasita kutsi babe bangani labakahle futsi bacondze indlela labanye labativa ngayo. Kuphindze kube yincenye lebalulekile yekukhula nekuba ngumuntfu lomdzala.</w:t>
             </w:r>
             <w:r>
               <w:rPr>
@@ -1847,7 +1847,7 @@
               <w:t xml:space="preserve"> </w:t>
             </w:r>
             <w:r>
-              <w:t xml:space="preserve">Your teen may want to feel like they belong with their peers, and do things that others think are cool. They might talk or dress like others while figuring out who they are. Sometimes, when teens have a hard time making friends, they might be picked on or bullied by other kids. </w:t>
+              <w:t xml:space="preserve"> Umntfwana wakho angase afune kutiva anesitfunti sebangani bakhe futsi ente tintfo labanye labatsi timnandzi. Bangase bakhulume nobe bagcoke njengalabanye ngesikhatsi batfola kutsi babobani. Ngaletinye tikhatsi, nangabe bantfwana labaseminyakeni yekutfomba bakutfola kumatima kwakha bangani, labanye bantfwana bangabacindzetela nobe ubahlukubete. </w:t>
             </w:r>
           </w:p>
           <w:p>
@@ -1862,10 +1862,10 @@
               <w:rPr>
                 <w:rFonts w:ascii="Calibri" w:hAnsi="Calibri" w:cs="Calibri" w:eastAsia="Calibri"/>
               </w:rPr>
-              <w:t xml:space="preserve">[2] You can support your teen by letting them </w:t>
-            </w:r>
-            <w:r>
-              <w:t xml:space="preserve">try new things in a safe way, like different clothing and hairstyles, or spending time with different people. Show them you accept them just as they are. Tell your teen what you expect of them at home, but give them the chance to make safe choices, such as how to spend their free time. </w:t>
+              <w:t xml:space="preserve"> [2] Ungasita umntfwana wakho loseminyakeni yekutfomba ngekutsi umvumele </w:t>
+            </w:r>
+            <w:r>
+              <w:t xml:space="preserve"> etame tintfo letinsha ngendlela lephephile, njengekugcoka tintfo letihlukile Kanye tinwele letihlukile nobe kucitsa sikhatsi nebantfu labehlukene. Khombisa kutsi uyabemukela njengobe banjalo. Tjela umntfwana wakho kutsi yini loyilindzele kuye ekhaya, kodvwa mnike litfuba lekwenta tincumo letihlakaniphile, njengendlela yekucitsa sikhatsi sabo sekuphumula. </w:t>
             </w:r>
           </w:p>
           <w:p>
@@ -1876,14 +1876,14 @@
               <w:rPr>
                 <w:rFonts w:ascii="Calibri" w:hAnsi="Calibri" w:cs="Calibri" w:eastAsia="Calibri"/>
               </w:rPr>
-              <w:t>[3]</w:t>
-            </w:r>
-            <w:r>
-              <w:rPr>
-                <w:sz w:val="20"/>
-                <w:szCs w:val="20"/>
-              </w:rPr>
-              <w:t xml:space="preserve">Finally, you can help your teen know the difference between good and bad influences in their lives. </w:t>
+              <w:t xml:space="preserve">[3] </w:t>
+            </w:r>
+            <w:r>
+              <w:rPr>
+                <w:sz w:val="20"/>
+                <w:szCs w:val="20"/>
+              </w:rPr>
+              <w:t xml:space="preserve"> Kwekugcina, ungamsita umntfwanakho kutsi abone umehluko emkhatsini wetintfo letinhle naletibi. </w:t>
             </w:r>
           </w:p>
           <w:p>
@@ -1894,7 +1894,7 @@
               </w:rPr>
             </w:pPr>
             <w:r>
-              <w:t xml:space="preserve">Good friends look out for you, care about you, include you in activities, and treat you with respect.</w:t>
+              <w:t xml:space="preserve">Bangani labakahle bayakunakekela, bakukhatsalele, bakumeme kutsi uhlanganyele nabo emsebentini labakwentako futsi bakuphatse ngenhlonipho. </w:t>
             </w:r>
             <w:r>
               <w:rPr>
@@ -1908,7 +1908,7 @@
               <w:spacing w:after="240" w:before="240" w:line="240" w:lineRule="auto"/>
             </w:pPr>
             <w:r>
-              <w:t xml:space="preserve">A bully is someone who keeps trying to hurt others, either by making them feel bad or using their strength to be mean. But if someone only does it once, it's not bullying.</w:t>
+              <w:t xml:space="preserve">Umhlukubeti ngumuntfu lohlala etama kulimata labanye, kungaba ngekutsi abente bative bangakafaneli nobe asebentise emandla abo kutsi akuhlukumete. Kodvwa nangabe umuntfu akwenta kanye nje kuphela, akusiko kucindzetela.</w:t>
             </w:r>
           </w:p>
           <w:p>
@@ -1919,78 +1919,78 @@
               </w:rPr>
             </w:pPr>
             <w:r>
-              <w:t xml:space="preserve">To stop bullying in school, it's important to be kind and respectful to others. This makes everyone feel happy and safe at school.</w:t>
-            </w:r>
-          </w:p>
-        </w:tc>
-        <w:tc>
-          <w:tcPr>
-            <w:shd w:fill="auto" w:val="clear"/>
-            <w:tcMar>
-              <w:top w:w="100.0" w:type="dxa"/>
-              <w:left w:w="100.0" w:type="dxa"/>
-              <w:bottom w:w="100.0" w:type="dxa"/>
-              <w:right w:w="100.0" w:type="dxa"/>
-            </w:tcMar>
-            <w:vAlign w:val="top"/>
-          </w:tcPr>
-          <w:p>
-            <w:pPr>
-              <w:widowControl w:val="0"/>
-              <w:spacing w:line="240" w:lineRule="auto"/>
-            </w:pPr>
-            <w:r>
-              <w:t>UNDERSTAND</w:t>
+              <w:t xml:space="preserve">Kumisa kuhlukunyetwa esikolweni. kubalulekile kuba nemusa futsi uhloniphe labanye. Loku kwenta kutsi bonkhe bantfu esikolweni bative bajabulile futsi bavikelekile.</w:t>
+            </w:r>
+          </w:p>
+        </w:tc>
+        <w:tc>
+          <w:tcPr>
+            <w:shd w:fill="auto" w:val="clear"/>
+            <w:tcMar>
+              <w:top w:w="100.0" w:type="dxa"/>
+              <w:left w:w="100.0" w:type="dxa"/>
+              <w:bottom w:w="100.0" w:type="dxa"/>
+              <w:right w:w="100.0" w:type="dxa"/>
+            </w:tcMar>
+            <w:vAlign w:val="top"/>
+          </w:tcPr>
+          <w:p>
+            <w:pPr>
+              <w:widowControl w:val="0"/>
+              <w:spacing w:line="240" w:lineRule="auto"/>
+            </w:pPr>
+            <w:r>
+              <w:t xml:space="preserve">CONDZISA </w:t>
               <w:br w:type="textWrapping"/>
-              <w:t xml:space="preserve">the social lives of teens.</w:t>
-            </w:r>
-          </w:p>
-          <w:p>
-            <w:pPr>
-              <w:widowControl w:val="0"/>
-              <w:spacing w:line="240" w:lineRule="auto"/>
-            </w:pPr>
-          </w:p>
-          <w:p>
-            <w:pPr>
-              <w:widowControl w:val="0"/>
-              <w:spacing w:line="240" w:lineRule="auto"/>
-            </w:pPr>
-            <w:r>
-              <w:t>ACCEPT</w:t>
-            </w:r>
-          </w:p>
-          <w:p>
-            <w:pPr>
-              <w:widowControl w:val="0"/>
-              <w:spacing w:line="240" w:lineRule="auto"/>
-            </w:pPr>
-            <w:r>
-              <w:t xml:space="preserve">them as they are. </w:t>
-            </w:r>
-          </w:p>
-          <w:p>
-            <w:pPr>
-              <w:widowControl w:val="0"/>
-              <w:spacing w:line="240" w:lineRule="auto"/>
-            </w:pPr>
-          </w:p>
-          <w:p>
-            <w:pPr>
-              <w:widowControl w:val="0"/>
-              <w:spacing w:line="240" w:lineRule="auto"/>
-            </w:pPr>
-            <w:r>
-              <w:t xml:space="preserve">SHARE THE FACTS </w:t>
-            </w:r>
-          </w:p>
-          <w:p>
-            <w:pPr>
-              <w:widowControl w:val="0"/>
-              <w:spacing w:line="240" w:lineRule="auto"/>
-            </w:pPr>
-            <w:r>
-              <w:t xml:space="preserve">about friendship with your teen</w:t>
+              <w:t xml:space="preserve"> kuphila kwebantfu labaseminyakeni yekutfomba.</w:t>
+            </w:r>
+          </w:p>
+          <w:p>
+            <w:pPr>
+              <w:widowControl w:val="0"/>
+              <w:spacing w:line="240" w:lineRule="auto"/>
+            </w:pPr>
+          </w:p>
+          <w:p>
+            <w:pPr>
+              <w:widowControl w:val="0"/>
+              <w:spacing w:line="240" w:lineRule="auto"/>
+            </w:pPr>
+            <w:r>
+              <w:t>YEMUKELA</w:t>
+            </w:r>
+          </w:p>
+          <w:p>
+            <w:pPr>
+              <w:widowControl w:val="0"/>
+              <w:spacing w:line="240" w:lineRule="auto"/>
+            </w:pPr>
+            <w:r>
+              <w:t xml:space="preserve">njengobe banjalo. </w:t>
+            </w:r>
+          </w:p>
+          <w:p>
+            <w:pPr>
+              <w:widowControl w:val="0"/>
+              <w:spacing w:line="240" w:lineRule="auto"/>
+            </w:pPr>
+          </w:p>
+          <w:p>
+            <w:pPr>
+              <w:widowControl w:val="0"/>
+              <w:spacing w:line="240" w:lineRule="auto"/>
+            </w:pPr>
+            <w:r>
+              <w:t xml:space="preserve">KHULUMA NGETINTFO LETICINISO </w:t>
+            </w:r>
+          </w:p>
+          <w:p>
+            <w:pPr>
+              <w:widowControl w:val="0"/>
+              <w:spacing w:line="240" w:lineRule="auto"/>
+            </w:pPr>
+            <w:r>
+              <w:t xml:space="preserve">ngebungani nemtfwanakho.</w:t>
             </w:r>
           </w:p>
         </w:tc>
@@ -2038,50 +2038,50 @@
                 <w:sz w:val="20"/>
                 <w:szCs w:val="20"/>
               </w:rPr>
-              <w:t xml:space="preserve">Your home activity is to </w:t>
-            </w:r>
-            <w:r>
-              <w:t xml:space="preserve">use 1-on-1 time to talk to your teen about their friends. Who do they wish they spent more time with? Who sets a great example for the class? Listen to your teen and accept what they are saying.</w:t>
-            </w:r>
-          </w:p>
-          <w:p>
-            <w:pPr>
-              <w:widowControl w:val="0"/>
-              <w:spacing w:line="240" w:lineRule="auto"/>
-            </w:pPr>
-          </w:p>
-          <w:p>
-            <w:pPr>
-              <w:widowControl w:val="0"/>
-              <w:spacing w:line="240" w:lineRule="auto"/>
-              <w:rPr>
-                <w:sz w:val="20"/>
-                <w:szCs w:val="20"/>
-              </w:rPr>
-            </w:pPr>
-            <w:r>
-              <w:t xml:space="preserve">Do you have time to do it today? </w:t>
-            </w:r>
-          </w:p>
-        </w:tc>
-        <w:tc>
-          <w:tcPr>
-            <w:shd w:fill="auto" w:val="clear"/>
-            <w:tcMar>
-              <w:top w:w="100.0" w:type="dxa"/>
-              <w:left w:w="100.0" w:type="dxa"/>
-              <w:bottom w:w="100.0" w:type="dxa"/>
-              <w:right w:w="100.0" w:type="dxa"/>
-            </w:tcMar>
-            <w:vAlign w:val="top"/>
-          </w:tcPr>
-          <w:p>
-            <w:pPr>
-              <w:widowControl w:val="0"/>
-              <w:spacing w:line="240" w:lineRule="auto"/>
-            </w:pPr>
-            <w:r>
-              <w:t xml:space="preserve">Home Activity: Talk to your teen about their friends.</w:t>
+              <w:t xml:space="preserve">Umsebenti wakho ekhaya kutsi </w:t>
+            </w:r>
+            <w:r>
+              <w:t xml:space="preserve">usebentise sikhatsi loba naso nemntfwakho kukhuluma ngebangani bakhe. Bangafisa kucitsa sikhatsi lesinyenti nabobani? Ngubani losibonelo lesihle Eklasini? Lalela umntfwanakho futsi wemukele loko lakushoko.</w:t>
+            </w:r>
+          </w:p>
+          <w:p>
+            <w:pPr>
+              <w:widowControl w:val="0"/>
+              <w:spacing w:line="240" w:lineRule="auto"/>
+            </w:pPr>
+          </w:p>
+          <w:p>
+            <w:pPr>
+              <w:widowControl w:val="0"/>
+              <w:spacing w:line="240" w:lineRule="auto"/>
+              <w:rPr>
+                <w:sz w:val="20"/>
+                <w:szCs w:val="20"/>
+              </w:rPr>
+            </w:pPr>
+            <w:r>
+              <w:t xml:space="preserve">Unaso yini sikhatsi sekukwenta lamuhla? </w:t>
+            </w:r>
+          </w:p>
+        </w:tc>
+        <w:tc>
+          <w:tcPr>
+            <w:shd w:fill="auto" w:val="clear"/>
+            <w:tcMar>
+              <w:top w:w="100.0" w:type="dxa"/>
+              <w:left w:w="100.0" w:type="dxa"/>
+              <w:bottom w:w="100.0" w:type="dxa"/>
+              <w:right w:w="100.0" w:type="dxa"/>
+            </w:tcMar>
+            <w:vAlign w:val="top"/>
+          </w:tcPr>
+          <w:p>
+            <w:pPr>
+              <w:widowControl w:val="0"/>
+              <w:spacing w:line="240" w:lineRule="auto"/>
+            </w:pPr>
+            <w:r>
+              <w:t xml:space="preserve">Umsebenti Wasekhaya: Khuluma nemntfwanakho ngebangani bakhe.</w:t>
             </w:r>
           </w:p>
         </w:tc>
@@ -2257,22 +2257,22 @@
               <w:t xml:space="preserve">Siyakwemukela futsi ku-ParentText! </w:t>
             </w:r>
             <w:r>
-              <w:t xml:space="preserve">Here is what you need to know about your teen’s developing body and how to talk with them about it: </w:t>
-            </w:r>
-          </w:p>
-          <w:p>
-            <w:pPr>
-              <w:spacing w:line="240" w:lineRule="auto"/>
-            </w:pPr>
-          </w:p>
-          <w:p>
-            <w:pPr>
-              <w:spacing w:line="240" w:lineRule="auto"/>
-            </w:pPr>
-            <w:r>
-              <w:t>Talk</w:t>
+              <w:t xml:space="preserve">Nati tintfo lokudzingeka utati ngemtimba wemntfwana wakho loseminyakeni yekutfomba kanye nendlela yekukhuluma naye ngawo: </w:t>
+            </w:r>
+          </w:p>
+          <w:p>
+            <w:pPr>
+              <w:spacing w:line="240" w:lineRule="auto"/>
+            </w:pPr>
+          </w:p>
+          <w:p>
+            <w:pPr>
+              <w:spacing w:line="240" w:lineRule="auto"/>
+            </w:pPr>
+            <w:r>
+              <w:t xml:space="preserve">Khuluma </w:t>
               <w:br w:type="textWrapping"/>
-              <w:t>[pause]</w:t>
+              <w:t xml:space="preserve"> [phumula]</w:t>
             </w:r>
           </w:p>
           <w:p>
@@ -2330,7 +2330,7 @@
               <w:spacing w:line="240" w:lineRule="auto"/>
             </w:pPr>
             <w:r>
-              <w:t xml:space="preserve">Physical Changes in the Teen Years</w:t>
+              <w:t xml:space="preserve">Tingucuko Temtimba Eminyakeni Yekutfomba</w:t>
             </w:r>
           </w:p>
           <w:p>
@@ -2443,7 +2443,7 @@
               <w:pStyle w:val="P68B1DB1-Normal1"/>
             </w:pPr>
             <w:r>
-              <w:t xml:space="preserve">[1] First, Talk. </w:t>
+              <w:t xml:space="preserve">[1] Kwekucala, Khuluma. </w:t>
             </w:r>
           </w:p>
           <w:p>
@@ -2466,7 +2466,7 @@
               <w:spacing w:line="276" w:lineRule="auto"/>
             </w:pPr>
             <w:r>
-              <w:t xml:space="preserve">Help your teen understand that it is normal to go through physical changes during puberty.</w:t>
+              <w:t xml:space="preserve">Sita umntfwana wakho loseminyakeni yekutfomba acondze kutsi kuyintfo levamile kuba netingucuko emtimbeni ngesikhatsi sekutfomba.</w:t>
             </w:r>
           </w:p>
           <w:p>
@@ -2483,7 +2483,7 @@
               </w:rPr>
             </w:pPr>
             <w:r>
-              <w:t xml:space="preserve">Tell your teen that these changes happen to everyone and that they are not alone.</w:t>
+              <w:t xml:space="preserve">Tjela umntfwana wakho kutsi tonkhe tingucuko letenteka ekuphileni kwanobe ngubani futsi akusiye yedvwa lohlangabetana nato.</w:t>
             </w:r>
           </w:p>
           <w:p>
@@ -2508,10 +2508,10 @@
                 <w:sz w:val="20"/>
                 <w:szCs w:val="20"/>
               </w:rPr>
-              <w:t xml:space="preserve">[2] Next, Learn. </w:t>
-            </w:r>
-            <w:r>
-              <w:t xml:space="preserve">Provide your teen with truthful information about puberty and the changes she is experiencing. Encourage her to ask questions and seek help if she needs it.</w:t>
+              <w:t xml:space="preserve">[2] lolandzelako, fundza. </w:t>
+            </w:r>
+            <w:r>
+              <w:t xml:space="preserve">Mtjele liciniso ngeminyaka yekutfomba netingucuko letenteka kuye. Mkhutsate kutsi abute imibuto futsi afune lusito nangabe aludzinga.</w:t>
             </w:r>
           </w:p>
           <w:p>
@@ -2526,10 +2526,10 @@
                 <w:sz w:val="20"/>
                 <w:szCs w:val="20"/>
               </w:rPr>
-              <w:t xml:space="preserve">[3] Finally, support your teen. </w:t>
-            </w:r>
-            <w:r>
-              <w:t xml:space="preserve">Encourage your teen to develop healthy habits like eating a balanced diet, getting enough sleep, and exercising regularly. Help her find activities she enjoys doing to feel confident and strong in her body.</w:t>
+              <w:t xml:space="preserve">[3] Kwekugcina, msekele umntfwana wakho. </w:t>
+            </w:r>
+            <w:r>
+              <w:t xml:space="preserve">Khutsata umntfwana wakho loseminyakeni yekutfomba kutsi abe nemikhuba lemihle lefaka ekhatsi kudla kudla lokunemphilo, kulala sikhatsi lesenele nekutivocavoca njalo. Msite atfole imisebenti layitsandzako kute ative atetsemba futsi acinile.</w:t>
             </w:r>
           </w:p>
         </w:tc>
@@ -2559,7 +2559,8 @@
               <w:spacing w:line="240" w:lineRule="auto"/>
             </w:pPr>
             <w:r>
-              <w:t xml:space="preserve">Remind your teen that these changes are normal.</w:t>
+              <w:t xml:space="preserve">Khumbuta umntfwana wakho kutsi
+Leti tingucuko tivamile.</w:t>
             </w:r>
           </w:p>
           <w:p>
@@ -2583,7 +2584,7 @@
               <w:spacing w:line="240" w:lineRule="auto"/>
             </w:pPr>
             <w:r>
-              <w:t xml:space="preserve">The facts about puberty.</w:t>
+              <w:t xml:space="preserve">Emaciniso lamayelana nekutfomba.</w:t>
             </w:r>
           </w:p>
           <w:p>
@@ -2607,7 +2608,7 @@
               <w:spacing w:line="240" w:lineRule="auto"/>
             </w:pPr>
             <w:r>
-              <w:t xml:space="preserve">Explore new, interesting activities together!</w:t>
+              <w:t xml:space="preserve">Hlelani tintfo letinsha letijabulisako leningatenta ndzawonye!</w:t>
             </w:r>
           </w:p>
         </w:tc>
@@ -2656,7 +2657,7 @@
               <w:pStyle w:val="P68B1DB1-Normal1"/>
             </w:pPr>
             <w:r>
-              <w:t xml:space="preserve">Remember, to help your teen manage the physical changes they are experiencing, you can talk, learn, and support. </w:t>
+              <w:t xml:space="preserve">Khumbula kutsi kute usite umntfwana wakho loseminyakeni yekutfomba kutsi akhone kubhekana netingucuko letenteka emtimbeni wakhe, ungakhuluma naye, umfundzise futsi umsekele. </w:t>
             </w:r>
           </w:p>
           <w:p>
@@ -2678,7 +2679,7 @@
               <w:pStyle w:val="P68B1DB1-Normal1"/>
             </w:pPr>
             <w:r>
-              <w:t xml:space="preserve">Your home activity is to use one-on-one time to show your teen that you are interested in her life. Do something together like go for a walk, make food, or play a game. Use the time together to talk openly about the changes your teen is experiencing, and answer any questions she may have. Offer your support and encouragement. This can help strengthen your bond and make her feel more comfortable and confident.</w:t>
+              <w:t xml:space="preserve">Umsebenti wakho wasekhaya kutsi usebentise sikhatsi sekuba nemntfwana ucitsa sikhatsi naye kute ukhombise kutsi unendzaba nekuphila kwakhe. Kutsi uyamtsandza. Yentani lokutsite ndzawonye, njengekuhamba, kupheka nobe kudlala umdlalo. Sebentisani leso sikhatsi kute nikhulume ngekukhululeka ngetingucuko letenteka kumntfwana wakho futsi niphendvule nobe ngumiphi imibuto langayibuta. Msite futsi umkhutsate. Loku kungasita ekuciniseni buhlobo benu futsi kumente ative akhululekile futsi atetsemba.</w:t>
             </w:r>
           </w:p>
           <w:p>
@@ -2746,7 +2747,7 @@
               <w:spacing w:line="240" w:lineRule="auto"/>
             </w:pPr>
             <w:r>
-              <w:t xml:space="preserve">Home Activity: Use 1-on-1 time to talk with your teen about the changes they are experiencing.</w:t>
+              <w:t xml:space="preserve">Umsebenti Wasekhaya: Sebentisa sikhatsi sakho nemtfwanakho kute ukhulume naye ngetingucuko lahlangabetana nato.</w:t>
             </w:r>
           </w:p>
         </w:tc>

</xml_diff>